<commit_message>
task 2 completed. Peers review as well.
</commit_message>
<xml_diff>
--- a/משימה 2/תשובות.docx
+++ b/משימה 2/תשובות.docx
@@ -43,7 +43,7 @@
         <w:bidi/>
         <w:spacing w:line="360" w:lineRule="auto"/>
         <w:rPr>
-          <w:rFonts w:ascii="David" w:hAnsi="David" w:cs="David" w:hint="cs"/>
+          <w:rFonts w:ascii="David" w:hAnsi="David" w:cs="David"/>
           <w:b/>
           <w:bCs/>
           <w:sz w:val="36"/>
@@ -330,7 +330,7 @@
         <w:bidi/>
         <w:spacing w:line="360" w:lineRule="auto"/>
         <w:rPr>
-          <w:rFonts w:ascii="David" w:hAnsi="David" w:cs="David" w:hint="cs"/>
+          <w:rFonts w:ascii="David" w:hAnsi="David" w:cs="David"/>
           <w:b/>
           <w:bCs/>
           <w:sz w:val="36"/>
@@ -401,41 +401,21 @@
         <w:bidi/>
         <w:spacing w:line="360" w:lineRule="auto"/>
         <w:rPr>
-          <w:rFonts w:ascii="David" w:hAnsi="David" w:cs="David" w:hint="cs"/>
-          <w:sz w:val="32"/>
-          <w:szCs w:val="32"/>
-          <w:rtl/>
-        </w:rPr>
-      </w:pPr>
-      <w:r>
-        <w:rPr>
-          <w:rFonts w:ascii="David" w:hAnsi="David" w:cs="David" w:hint="cs"/>
-          <w:sz w:val="32"/>
-          <w:szCs w:val="32"/>
-          <w:u w:val="single"/>
-          <w:rtl/>
-        </w:rPr>
-        <w:t>צפיפות עבור 5</w:t>
-      </w:r>
-      <w:r>
-        <w:rPr>
-          <w:rFonts w:ascii="David" w:hAnsi="David" w:cs="David" w:hint="cs"/>
-          <w:sz w:val="32"/>
-          <w:szCs w:val="32"/>
-          <w:u w:val="single"/>
-          <w:rtl/>
-        </w:rPr>
-        <w:t>0</w:t>
-      </w:r>
-      <w:r>
-        <w:rPr>
-          <w:rFonts w:ascii="David" w:hAnsi="David" w:cs="David" w:hint="cs"/>
-          <w:sz w:val="32"/>
-          <w:szCs w:val="32"/>
-          <w:u w:val="single"/>
-          <w:rtl/>
-        </w:rPr>
-        <w:t>0</w:t>
+          <w:rFonts w:ascii="David" w:hAnsi="David" w:cs="David"/>
+          <w:sz w:val="32"/>
+          <w:szCs w:val="32"/>
+          <w:rtl/>
+        </w:rPr>
+      </w:pPr>
+      <w:r>
+        <w:rPr>
+          <w:rFonts w:ascii="David" w:hAnsi="David" w:cs="David" w:hint="cs"/>
+          <w:sz w:val="32"/>
+          <w:szCs w:val="32"/>
+          <w:u w:val="single"/>
+          <w:rtl/>
+        </w:rPr>
+        <w:t>צפיפות עבור 500</w:t>
       </w:r>
       <w:r>
         <w:rPr>
@@ -455,60 +435,29 @@
           <w:szCs w:val="32"/>
           <w:rtl/>
         </w:rPr>
-        <w:t>0.</w:t>
-      </w:r>
-      <w:r>
-        <w:rPr>
-          <w:rFonts w:ascii="David" w:hAnsi="David" w:cs="David" w:hint="cs"/>
-          <w:b/>
-          <w:bCs/>
-          <w:sz w:val="32"/>
-          <w:szCs w:val="32"/>
-          <w:rtl/>
-        </w:rPr>
-        <w:t>242</w:t>
-      </w:r>
-    </w:p>
-    <w:p>
-      <w:pPr>
-        <w:bidi/>
-        <w:spacing w:line="360" w:lineRule="auto"/>
-        <w:rPr>
-          <w:rFonts w:ascii="David" w:hAnsi="David" w:cs="David" w:hint="cs"/>
-          <w:sz w:val="32"/>
-          <w:szCs w:val="32"/>
-          <w:rtl/>
-        </w:rPr>
-      </w:pPr>
-      <w:r>
-        <w:rPr>
-          <w:rFonts w:ascii="David" w:hAnsi="David" w:cs="David" w:hint="cs"/>
-          <w:sz w:val="32"/>
-          <w:szCs w:val="32"/>
-          <w:u w:val="single"/>
-          <w:rtl/>
-        </w:rPr>
-        <w:t>צפיפות עבור 5</w:t>
-      </w:r>
-      <w:r>
-        <w:rPr>
-          <w:rFonts w:ascii="David" w:hAnsi="David" w:cs="David" w:hint="cs"/>
-          <w:sz w:val="32"/>
-          <w:szCs w:val="32"/>
-          <w:u w:val="single"/>
-          <w:rtl/>
-        </w:rPr>
-        <w:t>00</w:t>
-      </w:r>
-      <w:r>
-        <w:rPr>
-          <w:rFonts w:ascii="David" w:hAnsi="David" w:cs="David" w:hint="cs"/>
-          <w:sz w:val="32"/>
-          <w:szCs w:val="32"/>
-          <w:u w:val="single"/>
-          <w:rtl/>
-        </w:rPr>
-        <w:t>0</w:t>
+        <w:t>0.242</w:t>
+      </w:r>
+    </w:p>
+    <w:p>
+      <w:pPr>
+        <w:bidi/>
+        <w:spacing w:line="360" w:lineRule="auto"/>
+        <w:rPr>
+          <w:rFonts w:ascii="David" w:hAnsi="David" w:cs="David"/>
+          <w:sz w:val="32"/>
+          <w:szCs w:val="32"/>
+          <w:rtl/>
+        </w:rPr>
+      </w:pPr>
+      <w:r>
+        <w:rPr>
+          <w:rFonts w:ascii="David" w:hAnsi="David" w:cs="David" w:hint="cs"/>
+          <w:sz w:val="32"/>
+          <w:szCs w:val="32"/>
+          <w:u w:val="single"/>
+          <w:rtl/>
+        </w:rPr>
+        <w:t>צפיפות עבור 5000</w:t>
       </w:r>
       <w:r>
         <w:rPr>
@@ -528,18 +477,7 @@
           <w:szCs w:val="32"/>
           <w:rtl/>
         </w:rPr>
-        <w:t>0.</w:t>
-      </w:r>
-      <w:r>
-        <w:rPr>
-          <w:rFonts w:ascii="David" w:hAnsi="David" w:cs="David" w:hint="cs"/>
-          <w:b/>
-          <w:bCs/>
-          <w:sz w:val="32"/>
-          <w:szCs w:val="32"/>
-          <w:rtl/>
-        </w:rPr>
-        <w:t>2478</w:t>
+        <w:t>0.2478</w:t>
       </w:r>
     </w:p>
     <w:p>
@@ -586,7 +524,16 @@
           <w:szCs w:val="32"/>
           <w:rtl/>
         </w:rPr>
-        <w:t>ין, אם כי עדיין מדובר רק בהשערה והשתכנעות מוחלטת</w:t>
+        <w:t>ין ושהתוצאות היחסית עקביות מצביעות על דפוס או התנהגות מסוימת.</w:t>
+      </w:r>
+      <w:r>
+        <w:rPr>
+          <w:rFonts w:ascii="David" w:hAnsi="David" w:cs="David" w:hint="cs"/>
+          <w:sz w:val="32"/>
+          <w:szCs w:val="32"/>
+          <w:rtl/>
+        </w:rPr>
+        <w:t xml:space="preserve"> אם כי עדיין מדובר רק בהשערה והשתכנעות מוחלטת</w:t>
       </w:r>
       <w:r>
         <w:rPr>
@@ -683,46 +630,22 @@
       </w:pPr>
       <w:r>
         <w:rPr>
-          <w:rFonts w:ascii="David" w:hAnsi="David" w:cs="David" w:hint="cs"/>
-          <w:b/>
-          <w:bCs/>
-          <w:sz w:val="36"/>
-          <w:szCs w:val="36"/>
-          <w:u w:val="single"/>
-          <w:rtl/>
+          <w:noProof/>
         </w:rPr>
         <w:lastRenderedPageBreak/>
-        <w:t>סעיף ו</w:t>
-      </w:r>
-    </w:p>
-    <w:p>
-      <w:pPr>
-        <w:bidi/>
-        <w:spacing w:line="360" w:lineRule="auto"/>
-        <w:rPr>
-          <w:rFonts w:ascii="David" w:hAnsi="David" w:cs="David"/>
-          <w:sz w:val="28"/>
-          <w:szCs w:val="28"/>
-          <w:rtl/>
-        </w:rPr>
-      </w:pPr>
-      <w:r>
-        <w:rPr>
-          <w:noProof/>
-        </w:rPr>
         <w:drawing>
-          <wp:anchor distT="0" distB="0" distL="114300" distR="114300" simplePos="0" relativeHeight="251658240" behindDoc="0" locked="0" layoutInCell="1" allowOverlap="1">
+          <wp:anchor distT="0" distB="0" distL="114300" distR="114300" simplePos="0" relativeHeight="251662336" behindDoc="0" locked="0" layoutInCell="1" allowOverlap="1">
             <wp:simplePos x="0" y="0"/>
-            <wp:positionH relativeFrom="column">
-              <wp:posOffset>0</wp:posOffset>
+            <wp:positionH relativeFrom="margin">
+              <wp:posOffset>47625</wp:posOffset>
             </wp:positionH>
             <wp:positionV relativeFrom="paragraph">
-              <wp:posOffset>0</wp:posOffset>
+              <wp:posOffset>4543425</wp:posOffset>
             </wp:positionV>
-            <wp:extent cx="5486400" cy="2004695"/>
+            <wp:extent cx="5486400" cy="3184525"/>
             <wp:effectExtent l="0" t="0" r="0" b="0"/>
             <wp:wrapTopAndBottom/>
-            <wp:docPr id="1" name="Picture 1"/>
+            <wp:docPr id="6" name="Picture 6"/>
             <wp:cNvGraphicFramePr>
               <a:graphicFrameLocks xmlns:a="http://schemas.openxmlformats.org/drawingml/2006/main" noChangeAspect="1"/>
             </wp:cNvGraphicFramePr>
@@ -748,7 +671,7 @@
                   <pic:spPr>
                     <a:xfrm>
                       <a:off x="0" y="0"/>
-                      <a:ext cx="5486400" cy="2004695"/>
+                      <a:ext cx="5486400" cy="3184525"/>
                     </a:xfrm>
                     <a:prstGeom prst="rect">
                       <a:avLst/>
@@ -762,12 +685,211 @@
       </w:r>
       <w:r>
         <w:rPr>
-          <w:rFonts w:ascii="David" w:hAnsi="David" w:cs="David" w:hint="cs"/>
+          <w:noProof/>
+        </w:rPr>
+        <w:drawing>
+          <wp:anchor distT="0" distB="0" distL="114300" distR="114300" simplePos="0" relativeHeight="251663360" behindDoc="0" locked="0" layoutInCell="1" allowOverlap="1">
+            <wp:simplePos x="0" y="0"/>
+            <wp:positionH relativeFrom="column">
+              <wp:posOffset>0</wp:posOffset>
+            </wp:positionH>
+            <wp:positionV relativeFrom="paragraph">
+              <wp:posOffset>495300</wp:posOffset>
+            </wp:positionV>
+            <wp:extent cx="5486400" cy="4032250"/>
+            <wp:effectExtent l="0" t="0" r="0" b="6350"/>
+            <wp:wrapTopAndBottom/>
+            <wp:docPr id="1" name="Picture 1"/>
+            <wp:cNvGraphicFramePr>
+              <a:graphicFrameLocks xmlns:a="http://schemas.openxmlformats.org/drawingml/2006/main" noChangeAspect="1"/>
+            </wp:cNvGraphicFramePr>
+            <a:graphic xmlns:a="http://schemas.openxmlformats.org/drawingml/2006/main">
+              <a:graphicData uri="http://schemas.openxmlformats.org/drawingml/2006/picture">
+                <pic:pic xmlns:pic="http://schemas.openxmlformats.org/drawingml/2006/picture">
+                  <pic:nvPicPr>
+                    <pic:cNvPr id="1" name=""/>
+                    <pic:cNvPicPr/>
+                  </pic:nvPicPr>
+                  <pic:blipFill>
+                    <a:blip r:embed="rId5">
+                      <a:extLst>
+                        <a:ext uri="{28A0092B-C50C-407E-A947-70E740481C1C}">
+                          <a14:useLocalDpi xmlns:a14="http://schemas.microsoft.com/office/drawing/2010/main" val="0"/>
+                        </a:ext>
+                      </a:extLst>
+                    </a:blip>
+                    <a:stretch>
+                      <a:fillRect/>
+                    </a:stretch>
+                  </pic:blipFill>
+                  <pic:spPr>
+                    <a:xfrm>
+                      <a:off x="0" y="0"/>
+                      <a:ext cx="5486400" cy="4032250"/>
+                    </a:xfrm>
+                    <a:prstGeom prst="rect">
+                      <a:avLst/>
+                    </a:prstGeom>
+                  </pic:spPr>
+                </pic:pic>
+              </a:graphicData>
+            </a:graphic>
+          </wp:anchor>
+        </w:drawing>
+      </w:r>
+      <w:r>
+        <w:rPr>
+          <w:rFonts w:ascii="David" w:hAnsi="David" w:cs="David" w:hint="cs"/>
+          <w:b/>
+          <w:bCs/>
+          <w:sz w:val="36"/>
+          <w:szCs w:val="36"/>
+          <w:u w:val="single"/>
+          <w:rtl/>
+        </w:rPr>
+        <w:t>סעיף ו</w:t>
+      </w:r>
+    </w:p>
+    <w:p>
+      <w:pPr>
+        <w:bidi/>
+        <w:spacing w:line="360" w:lineRule="auto"/>
+        <w:rPr>
+          <w:rFonts w:ascii="David" w:hAnsi="David" w:cs="David"/>
           <w:sz w:val="28"/>
           <w:szCs w:val="28"/>
           <w:rtl/>
         </w:rPr>
+      </w:pPr>
+      <w:r>
+        <w:rPr>
+          <w:rFonts w:ascii="David" w:hAnsi="David" w:cs="David" w:hint="cs"/>
+          <w:sz w:val="28"/>
+          <w:szCs w:val="28"/>
+          <w:rtl/>
+        </w:rPr>
         <w:t xml:space="preserve"> </w:t>
+      </w:r>
+    </w:p>
+    <w:p>
+      <w:pPr>
+        <w:bidi/>
+        <w:spacing w:line="360" w:lineRule="auto"/>
+        <w:rPr>
+          <w:rFonts w:ascii="David" w:hAnsi="David" w:cs="David"/>
+          <w:sz w:val="28"/>
+          <w:szCs w:val="28"/>
+          <w:rtl/>
+        </w:rPr>
+      </w:pPr>
+      <w:r>
+        <w:rPr>
+          <w:noProof/>
+        </w:rPr>
+        <w:lastRenderedPageBreak/>
+        <w:drawing>
+          <wp:anchor distT="0" distB="0" distL="114300" distR="114300" simplePos="0" relativeHeight="251664384" behindDoc="0" locked="0" layoutInCell="1" allowOverlap="1">
+            <wp:simplePos x="0" y="0"/>
+            <wp:positionH relativeFrom="column">
+              <wp:posOffset>0</wp:posOffset>
+            </wp:positionH>
+            <wp:positionV relativeFrom="paragraph">
+              <wp:posOffset>1663065</wp:posOffset>
+            </wp:positionV>
+            <wp:extent cx="5486400" cy="3352165"/>
+            <wp:effectExtent l="0" t="0" r="0" b="635"/>
+            <wp:wrapTopAndBottom/>
+            <wp:docPr id="8" name="Picture 8"/>
+            <wp:cNvGraphicFramePr>
+              <a:graphicFrameLocks xmlns:a="http://schemas.openxmlformats.org/drawingml/2006/main" noChangeAspect="1"/>
+            </wp:cNvGraphicFramePr>
+            <a:graphic xmlns:a="http://schemas.openxmlformats.org/drawingml/2006/main">
+              <a:graphicData uri="http://schemas.openxmlformats.org/drawingml/2006/picture">
+                <pic:pic xmlns:pic="http://schemas.openxmlformats.org/drawingml/2006/picture">
+                  <pic:nvPicPr>
+                    <pic:cNvPr id="1" name=""/>
+                    <pic:cNvPicPr/>
+                  </pic:nvPicPr>
+                  <pic:blipFill>
+                    <a:blip r:embed="rId6">
+                      <a:extLst>
+                        <a:ext uri="{28A0092B-C50C-407E-A947-70E740481C1C}">
+                          <a14:useLocalDpi xmlns:a14="http://schemas.microsoft.com/office/drawing/2010/main" val="0"/>
+                        </a:ext>
+                      </a:extLst>
+                    </a:blip>
+                    <a:stretch>
+                      <a:fillRect/>
+                    </a:stretch>
+                  </pic:blipFill>
+                  <pic:spPr>
+                    <a:xfrm>
+                      <a:off x="0" y="0"/>
+                      <a:ext cx="5486400" cy="3352165"/>
+                    </a:xfrm>
+                    <a:prstGeom prst="rect">
+                      <a:avLst/>
+                    </a:prstGeom>
+                  </pic:spPr>
+                </pic:pic>
+              </a:graphicData>
+            </a:graphic>
+          </wp:anchor>
+        </w:drawing>
+      </w:r>
+      <w:r>
+        <w:rPr>
+          <w:noProof/>
+        </w:rPr>
+        <w:drawing>
+          <wp:anchor distT="0" distB="0" distL="114300" distR="114300" simplePos="0" relativeHeight="251665408" behindDoc="0" locked="0" layoutInCell="1" allowOverlap="1">
+            <wp:simplePos x="0" y="0"/>
+            <wp:positionH relativeFrom="column">
+              <wp:posOffset>0</wp:posOffset>
+            </wp:positionH>
+            <wp:positionV relativeFrom="paragraph">
+              <wp:posOffset>0</wp:posOffset>
+            </wp:positionV>
+            <wp:extent cx="5486400" cy="1637665"/>
+            <wp:effectExtent l="0" t="0" r="0" b="635"/>
+            <wp:wrapTopAndBottom/>
+            <wp:docPr id="7" name="Picture 7"/>
+            <wp:cNvGraphicFramePr>
+              <a:graphicFrameLocks xmlns:a="http://schemas.openxmlformats.org/drawingml/2006/main" noChangeAspect="1"/>
+            </wp:cNvGraphicFramePr>
+            <a:graphic xmlns:a="http://schemas.openxmlformats.org/drawingml/2006/main">
+              <a:graphicData uri="http://schemas.openxmlformats.org/drawingml/2006/picture">
+                <pic:pic xmlns:pic="http://schemas.openxmlformats.org/drawingml/2006/picture">
+                  <pic:nvPicPr>
+                    <pic:cNvPr id="1" name=""/>
+                    <pic:cNvPicPr/>
+                  </pic:nvPicPr>
+                  <pic:blipFill>
+                    <a:blip r:embed="rId7">
+                      <a:extLst>
+                        <a:ext uri="{28A0092B-C50C-407E-A947-70E740481C1C}">
+                          <a14:useLocalDpi xmlns:a14="http://schemas.microsoft.com/office/drawing/2010/main" val="0"/>
+                        </a:ext>
+                      </a:extLst>
+                    </a:blip>
+                    <a:stretch>
+                      <a:fillRect/>
+                    </a:stretch>
+                  </pic:blipFill>
+                  <pic:spPr>
+                    <a:xfrm>
+                      <a:off x="0" y="0"/>
+                      <a:ext cx="5486400" cy="1637665"/>
+                    </a:xfrm>
+                    <a:prstGeom prst="rect">
+                      <a:avLst/>
+                    </a:prstGeom>
+                  </pic:spPr>
+                </pic:pic>
+              </a:graphicData>
+            </a:graphic>
+          </wp:anchor>
+        </w:drawing>
       </w:r>
     </w:p>
     <w:p>
@@ -790,7 +912,7 @@
         <w:bidi/>
         <w:spacing w:line="360" w:lineRule="auto"/>
         <w:rPr>
-          <w:rFonts w:ascii="David" w:hAnsi="David" w:cs="David" w:hint="cs"/>
+          <w:rFonts w:ascii="David" w:hAnsi="David" w:cs="David"/>
           <w:b/>
           <w:bCs/>
           <w:sz w:val="40"/>
@@ -799,9 +921,13 @@
           <w:rtl/>
         </w:rPr>
       </w:pPr>
-      <w:r>
-        <w:rPr>
-          <w:rFonts w:ascii="David" w:hAnsi="David" w:cs="David" w:hint="cs"/>
+    </w:p>
+    <w:p>
+      <w:pPr>
+        <w:bidi/>
+        <w:spacing w:line="360" w:lineRule="auto"/>
+        <w:rPr>
+          <w:rFonts w:ascii="David" w:hAnsi="David" w:cs="David"/>
           <w:b/>
           <w:bCs/>
           <w:sz w:val="40"/>
@@ -809,183 +935,7 @@
           <w:u w:val="single"/>
           <w:rtl/>
         </w:rPr>
-        <w:t>שאלה 2</w:t>
-      </w:r>
-    </w:p>
-    <w:p>
-      <w:pPr>
-        <w:bidi/>
-        <w:spacing w:line="360" w:lineRule="auto"/>
-        <w:rPr>
-          <w:rFonts w:ascii="David" w:hAnsi="David" w:cs="David"/>
-          <w:b/>
-          <w:bCs/>
-          <w:sz w:val="32"/>
-          <w:szCs w:val="32"/>
-          <w:u w:val="single"/>
-          <w:rtl/>
-        </w:rPr>
-      </w:pPr>
-    </w:p>
-    <w:p>
-      <w:pPr>
-        <w:bidi/>
-        <w:spacing w:line="360" w:lineRule="auto"/>
-        <w:rPr>
-          <w:rFonts w:ascii="David" w:hAnsi="David" w:cs="David"/>
-          <w:b/>
-          <w:bCs/>
-          <w:sz w:val="36"/>
-          <w:szCs w:val="36"/>
-          <w:u w:val="single"/>
-          <w:rtl/>
-        </w:rPr>
-      </w:pPr>
-      <w:r>
-        <w:rPr>
-          <w:rFonts w:ascii="David" w:hAnsi="David" w:cs="David" w:hint="cs"/>
-          <w:b/>
-          <w:bCs/>
-          <w:sz w:val="36"/>
-          <w:szCs w:val="36"/>
-          <w:u w:val="single"/>
-          <w:rtl/>
-        </w:rPr>
-        <w:t xml:space="preserve">סעיף </w:t>
-      </w:r>
-      <w:r>
-        <w:rPr>
-          <w:rFonts w:ascii="David" w:hAnsi="David" w:cs="David" w:hint="cs"/>
-          <w:b/>
-          <w:bCs/>
-          <w:sz w:val="36"/>
-          <w:szCs w:val="36"/>
-          <w:u w:val="single"/>
-          <w:rtl/>
-        </w:rPr>
-        <w:t>ד</w:t>
-      </w:r>
-    </w:p>
-    <w:p>
-      <w:pPr>
-        <w:bidi/>
-        <w:spacing w:line="360" w:lineRule="auto"/>
-        <w:rPr>
-          <w:rFonts w:ascii="David" w:hAnsi="David" w:cs="David" w:hint="cs"/>
-          <w:sz w:val="36"/>
-          <w:szCs w:val="36"/>
-          <w:rtl/>
-        </w:rPr>
-      </w:pPr>
-      <w:r>
-        <w:rPr>
-          <w:rFonts w:ascii="David" w:hAnsi="David" w:cs="David" w:hint="cs"/>
-          <w:sz w:val="36"/>
-          <w:szCs w:val="36"/>
-          <w:rtl/>
-        </w:rPr>
-        <w:t>למעשה המשחק לא משתלם לשח</w:t>
-      </w:r>
-      <w:r>
-        <w:rPr>
-          <w:rFonts w:ascii="David" w:hAnsi="David" w:cs="David" w:hint="cs"/>
-          <w:sz w:val="36"/>
-          <w:szCs w:val="36"/>
-          <w:rtl/>
-        </w:rPr>
-        <w:t>קן אך קצת מאוד. אסביר.</w:t>
-      </w:r>
-    </w:p>
-    <w:p>
-      <w:pPr>
-        <w:bidi/>
-        <w:spacing w:line="360" w:lineRule="auto"/>
-        <w:rPr>
-          <w:rFonts w:ascii="David" w:hAnsi="David" w:cs="David"/>
-          <w:sz w:val="36"/>
-          <w:szCs w:val="36"/>
-          <w:rtl/>
-        </w:rPr>
-      </w:pPr>
-      <w:r>
-        <w:rPr>
-          <w:rFonts w:ascii="David" w:hAnsi="David" w:cs="David" w:hint="cs"/>
-          <w:sz w:val="36"/>
-          <w:szCs w:val="36"/>
-          <w:rtl/>
-        </w:rPr>
-        <w:t>אם המשחק לא היה כולל את ה"ג'וקר" 0, הסיכויים לצאת ברווח או הפסד היו זהים. ישנם 18 מספרים זוגיים בין 1 ל36 ו18 אי-זוגיים. אבל המספר 0 שובר את השוויון כך שללא קשר לבחירת השחקן הוא יוצא בהפסד אם הוא נבחר. כך שלמעשה לשחקן יש סיכוי של 19/36 לצאת בהפסד מכל סיבוב אל מול רק 18/36 לצאת ברווח.</w:t>
-      </w:r>
-    </w:p>
-    <w:p>
-      <w:pPr>
-        <w:bidi/>
-        <w:spacing w:line="360" w:lineRule="auto"/>
-        <w:rPr>
-          <w:rFonts w:ascii="David" w:hAnsi="David" w:cs="David" w:hint="cs"/>
-          <w:sz w:val="36"/>
-          <w:szCs w:val="36"/>
-          <w:rtl/>
-        </w:rPr>
-      </w:pPr>
-      <w:r>
-        <w:rPr>
-          <w:rFonts w:ascii="David" w:hAnsi="David" w:cs="David" w:hint="cs"/>
-          <w:sz w:val="36"/>
-          <w:szCs w:val="36"/>
-          <w:rtl/>
-        </w:rPr>
-        <w:t xml:space="preserve">כמו כן, אם השחקן מנצח את הסיבוב הוא מרוויח פעמיים את סכום ההימור, אך גם משלם אותו כדי לשחק ולכן יוצא ברווח סופי </w:t>
-      </w:r>
-      <w:r>
-        <w:rPr>
-          <w:rFonts w:ascii="David" w:hAnsi="David" w:cs="David" w:hint="cs"/>
-          <w:sz w:val="36"/>
-          <w:szCs w:val="36"/>
-          <w:rtl/>
-        </w:rPr>
-        <w:lastRenderedPageBreak/>
-        <w:t>של סכום ההימור. אילו היה מסיים את הסיבוב בהפסד היה מפסיד את סכום ההימור שאותו שילם כדי לשחק. כך שיש איזון ברווחים.</w:t>
-      </w:r>
-    </w:p>
-    <w:p>
-      <w:pPr>
-        <w:bidi/>
-        <w:spacing w:line="360" w:lineRule="auto"/>
-        <w:rPr>
-          <w:rFonts w:ascii="David" w:hAnsi="David" w:cs="David"/>
-          <w:sz w:val="36"/>
-          <w:szCs w:val="36"/>
-          <w:rtl/>
-        </w:rPr>
-      </w:pPr>
-      <w:r>
-        <w:rPr>
-          <w:rFonts w:ascii="David" w:hAnsi="David" w:cs="David" w:hint="cs"/>
-          <w:sz w:val="36"/>
-          <w:szCs w:val="36"/>
-          <w:rtl/>
-        </w:rPr>
-        <w:t>ולכן,</w:t>
-      </w:r>
-      <w:r>
-        <w:rPr>
-          <w:rFonts w:ascii="David" w:hAnsi="David" w:cs="David" w:hint="cs"/>
-          <w:sz w:val="36"/>
-          <w:szCs w:val="36"/>
-          <w:rtl/>
-        </w:rPr>
-        <w:t xml:space="preserve"> בממוצע,</w:t>
-      </w:r>
-      <w:r>
-        <w:rPr>
-          <w:rFonts w:ascii="David" w:hAnsi="David" w:cs="David" w:hint="cs"/>
-          <w:sz w:val="36"/>
-          <w:szCs w:val="36"/>
-          <w:rtl/>
-        </w:rPr>
-        <w:t xml:space="preserve"> לא משתלם לשחקן לשחק את המשחק.</w:t>
-      </w:r>
+      </w:pPr>
     </w:p>
     <w:p>
       <w:pPr>
@@ -1007,7 +957,7 @@
         <w:bidi/>
         <w:spacing w:line="360" w:lineRule="auto"/>
         <w:rPr>
-          <w:rFonts w:ascii="David" w:hAnsi="David" w:cs="David" w:hint="cs"/>
+          <w:rFonts w:ascii="David" w:hAnsi="David" w:cs="David"/>
           <w:b/>
           <w:bCs/>
           <w:sz w:val="40"/>
@@ -1016,9 +966,13 @@
           <w:rtl/>
         </w:rPr>
       </w:pPr>
-      <w:r>
-        <w:rPr>
-          <w:rFonts w:ascii="David" w:hAnsi="David" w:cs="David" w:hint="cs"/>
+    </w:p>
+    <w:p>
+      <w:pPr>
+        <w:bidi/>
+        <w:spacing w:line="360" w:lineRule="auto"/>
+        <w:rPr>
+          <w:rFonts w:ascii="David" w:hAnsi="David" w:cs="David"/>
           <w:b/>
           <w:bCs/>
           <w:sz w:val="40"/>
@@ -1026,6 +980,301 @@
           <w:u w:val="single"/>
           <w:rtl/>
         </w:rPr>
+      </w:pPr>
+    </w:p>
+    <w:p>
+      <w:pPr>
+        <w:bidi/>
+        <w:spacing w:line="360" w:lineRule="auto"/>
+        <w:rPr>
+          <w:rFonts w:ascii="David" w:hAnsi="David" w:cs="David"/>
+          <w:b/>
+          <w:bCs/>
+          <w:sz w:val="40"/>
+          <w:szCs w:val="40"/>
+          <w:u w:val="single"/>
+          <w:rtl/>
+        </w:rPr>
+      </w:pPr>
+      <w:r>
+        <w:rPr>
+          <w:rFonts w:ascii="David" w:hAnsi="David" w:cs="David" w:hint="cs"/>
+          <w:b/>
+          <w:bCs/>
+          <w:sz w:val="40"/>
+          <w:szCs w:val="40"/>
+          <w:u w:val="single"/>
+          <w:rtl/>
+        </w:rPr>
+        <w:lastRenderedPageBreak/>
+        <w:t>שאלה 2</w:t>
+      </w:r>
+    </w:p>
+    <w:p>
+      <w:pPr>
+        <w:bidi/>
+        <w:spacing w:line="360" w:lineRule="auto"/>
+        <w:rPr>
+          <w:rFonts w:ascii="David" w:hAnsi="David" w:cs="David"/>
+          <w:b/>
+          <w:bCs/>
+          <w:sz w:val="32"/>
+          <w:szCs w:val="32"/>
+          <w:u w:val="single"/>
+          <w:rtl/>
+        </w:rPr>
+      </w:pPr>
+    </w:p>
+    <w:p>
+      <w:pPr>
+        <w:bidi/>
+        <w:spacing w:line="360" w:lineRule="auto"/>
+        <w:rPr>
+          <w:rFonts w:ascii="David" w:hAnsi="David" w:cs="David"/>
+          <w:b/>
+          <w:bCs/>
+          <w:sz w:val="36"/>
+          <w:szCs w:val="36"/>
+          <w:u w:val="single"/>
+          <w:rtl/>
+        </w:rPr>
+      </w:pPr>
+      <w:r>
+        <w:rPr>
+          <w:rFonts w:ascii="David" w:hAnsi="David" w:cs="David" w:hint="cs"/>
+          <w:b/>
+          <w:bCs/>
+          <w:sz w:val="36"/>
+          <w:szCs w:val="36"/>
+          <w:u w:val="single"/>
+          <w:rtl/>
+        </w:rPr>
+        <w:t xml:space="preserve">סעיף </w:t>
+      </w:r>
+      <w:r>
+        <w:rPr>
+          <w:rFonts w:ascii="David" w:hAnsi="David" w:cs="David" w:hint="cs"/>
+          <w:b/>
+          <w:bCs/>
+          <w:sz w:val="36"/>
+          <w:szCs w:val="36"/>
+          <w:u w:val="single"/>
+          <w:rtl/>
+        </w:rPr>
+        <w:t>ד</w:t>
+      </w:r>
+    </w:p>
+    <w:p>
+      <w:pPr>
+        <w:bidi/>
+        <w:spacing w:line="360" w:lineRule="auto"/>
+        <w:rPr>
+          <w:rFonts w:ascii="David" w:hAnsi="David" w:cs="David"/>
+          <w:sz w:val="36"/>
+          <w:szCs w:val="36"/>
+          <w:rtl/>
+        </w:rPr>
+      </w:pPr>
+      <w:r>
+        <w:rPr>
+          <w:rFonts w:ascii="David" w:hAnsi="David" w:cs="David" w:hint="cs"/>
+          <w:sz w:val="36"/>
+          <w:szCs w:val="36"/>
+          <w:rtl/>
+        </w:rPr>
+        <w:t>למעשה המשחק לא משתלם לשח</w:t>
+      </w:r>
+      <w:r>
+        <w:rPr>
+          <w:rFonts w:ascii="David" w:hAnsi="David" w:cs="David" w:hint="cs"/>
+          <w:sz w:val="36"/>
+          <w:szCs w:val="36"/>
+          <w:rtl/>
+        </w:rPr>
+        <w:t>קן אך קצת מאוד. אסביר.</w:t>
+      </w:r>
+    </w:p>
+    <w:p>
+      <w:pPr>
+        <w:bidi/>
+        <w:spacing w:line="360" w:lineRule="auto"/>
+        <w:rPr>
+          <w:rFonts w:ascii="David" w:hAnsi="David" w:cs="David"/>
+          <w:sz w:val="36"/>
+          <w:szCs w:val="36"/>
+          <w:rtl/>
+        </w:rPr>
+      </w:pPr>
+      <w:r>
+        <w:rPr>
+          <w:rFonts w:ascii="David" w:hAnsi="David" w:cs="David" w:hint="cs"/>
+          <w:sz w:val="36"/>
+          <w:szCs w:val="36"/>
+          <w:rtl/>
+        </w:rPr>
+        <w:t>אם המשחק לא היה כולל את ה"ג'וקר" 0, הסיכויים לצאת ברווח או הפסד היו זהים. ישנם 18 מספרים זוגיים בין 1 ל36 ו18 אי-זוגיים. אבל המספר 0 שובר את השוויון כך שללא קשר לבחירת השחקן הוא יוצא בהפסד אם הוא נבחר. כך שלמעשה לשחקן יש סיכוי של 19/36 לצאת בהפסד מכל סיבוב אל מול רק 18/36 לצאת ברווח.</w:t>
+      </w:r>
+    </w:p>
+    <w:p>
+      <w:pPr>
+        <w:bidi/>
+        <w:spacing w:line="360" w:lineRule="auto"/>
+        <w:rPr>
+          <w:rFonts w:ascii="David" w:hAnsi="David" w:cs="David"/>
+          <w:sz w:val="36"/>
+          <w:szCs w:val="36"/>
+          <w:rtl/>
+        </w:rPr>
+      </w:pPr>
+      <w:r>
+        <w:rPr>
+          <w:rFonts w:ascii="David" w:hAnsi="David" w:cs="David" w:hint="cs"/>
+          <w:sz w:val="36"/>
+          <w:szCs w:val="36"/>
+          <w:rtl/>
+        </w:rPr>
+        <w:t>כמו כן, אם השחקן מנצח את הסיבוב הוא מרוויח פעמיים את סכום ההימור, אך גם משלם אותו כדי לשחק ולכן יוצא ברווח סופי של סכום ההימור. אילו היה מסיים את הסיבוב בהפסד היה מפסיד את סכום ההימור שאותו שילם כדי לשחק. כך שיש איזון ברווחים.</w:t>
+      </w:r>
+    </w:p>
+    <w:p>
+      <w:pPr>
+        <w:bidi/>
+        <w:spacing w:line="360" w:lineRule="auto"/>
+        <w:rPr>
+          <w:rFonts w:ascii="David" w:hAnsi="David" w:cs="David"/>
+          <w:sz w:val="36"/>
+          <w:szCs w:val="36"/>
+          <w:rtl/>
+        </w:rPr>
+      </w:pPr>
+      <w:r>
+        <w:rPr>
+          <w:rFonts w:ascii="David" w:hAnsi="David" w:cs="David" w:hint="cs"/>
+          <w:sz w:val="36"/>
+          <w:szCs w:val="36"/>
+          <w:rtl/>
+        </w:rPr>
+        <w:t>ולכן,</w:t>
+      </w:r>
+      <w:r>
+        <w:rPr>
+          <w:rFonts w:ascii="David" w:hAnsi="David" w:cs="David" w:hint="cs"/>
+          <w:sz w:val="36"/>
+          <w:szCs w:val="36"/>
+          <w:rtl/>
+        </w:rPr>
+        <w:t xml:space="preserve"> בממוצע,</w:t>
+      </w:r>
+      <w:r>
+        <w:rPr>
+          <w:rFonts w:ascii="David" w:hAnsi="David" w:cs="David" w:hint="cs"/>
+          <w:sz w:val="36"/>
+          <w:szCs w:val="36"/>
+          <w:rtl/>
+        </w:rPr>
+        <w:t xml:space="preserve"> לא משתלם לשחקן לשחק את המשחק.</w:t>
+      </w:r>
+    </w:p>
+    <w:p>
+      <w:pPr>
+        <w:bidi/>
+        <w:spacing w:line="360" w:lineRule="auto"/>
+        <w:rPr>
+          <w:rFonts w:ascii="David" w:hAnsi="David" w:cs="David"/>
+          <w:b/>
+          <w:bCs/>
+          <w:sz w:val="40"/>
+          <w:szCs w:val="40"/>
+          <w:u w:val="single"/>
+          <w:rtl/>
+        </w:rPr>
+      </w:pPr>
+    </w:p>
+    <w:p>
+      <w:pPr>
+        <w:bidi/>
+        <w:spacing w:line="360" w:lineRule="auto"/>
+        <w:rPr>
+          <w:rFonts w:ascii="David" w:hAnsi="David" w:cs="David"/>
+          <w:b/>
+          <w:bCs/>
+          <w:sz w:val="40"/>
+          <w:szCs w:val="40"/>
+          <w:u w:val="single"/>
+          <w:rtl/>
+        </w:rPr>
+      </w:pPr>
+    </w:p>
+    <w:p>
+      <w:pPr>
+        <w:bidi/>
+        <w:spacing w:line="360" w:lineRule="auto"/>
+        <w:rPr>
+          <w:rFonts w:ascii="David" w:hAnsi="David" w:cs="David"/>
+          <w:b/>
+          <w:bCs/>
+          <w:sz w:val="40"/>
+          <w:szCs w:val="40"/>
+          <w:u w:val="single"/>
+          <w:rtl/>
+        </w:rPr>
+      </w:pPr>
+    </w:p>
+    <w:p>
+      <w:pPr>
+        <w:bidi/>
+        <w:spacing w:line="360" w:lineRule="auto"/>
+        <w:rPr>
+          <w:rFonts w:ascii="David" w:hAnsi="David" w:cs="David"/>
+          <w:b/>
+          <w:bCs/>
+          <w:sz w:val="40"/>
+          <w:szCs w:val="40"/>
+          <w:u w:val="single"/>
+          <w:rtl/>
+        </w:rPr>
+      </w:pPr>
+    </w:p>
+    <w:p>
+      <w:pPr>
+        <w:bidi/>
+        <w:spacing w:line="360" w:lineRule="auto"/>
+        <w:rPr>
+          <w:rFonts w:ascii="David" w:hAnsi="David" w:cs="David"/>
+          <w:b/>
+          <w:bCs/>
+          <w:sz w:val="40"/>
+          <w:szCs w:val="40"/>
+          <w:u w:val="single"/>
+          <w:rtl/>
+        </w:rPr>
+      </w:pPr>
+    </w:p>
+    <w:p>
+      <w:pPr>
+        <w:bidi/>
+        <w:spacing w:line="360" w:lineRule="auto"/>
+        <w:rPr>
+          <w:rFonts w:ascii="David" w:hAnsi="David" w:cs="David"/>
+          <w:b/>
+          <w:bCs/>
+          <w:sz w:val="40"/>
+          <w:szCs w:val="40"/>
+          <w:u w:val="single"/>
+          <w:rtl/>
+        </w:rPr>
+      </w:pPr>
+      <w:r>
+        <w:rPr>
+          <w:rFonts w:ascii="David" w:hAnsi="David" w:cs="David" w:hint="cs"/>
+          <w:b/>
+          <w:bCs/>
+          <w:sz w:val="40"/>
+          <w:szCs w:val="40"/>
+          <w:u w:val="single"/>
+          <w:rtl/>
+        </w:rPr>
+        <w:lastRenderedPageBreak/>
         <w:t>שאלה 3</w:t>
       </w:r>
     </w:p>
@@ -1034,7 +1283,22 @@
         <w:bidi/>
         <w:spacing w:line="360" w:lineRule="auto"/>
         <w:rPr>
-          <w:rFonts w:ascii="David" w:hAnsi="David" w:cs="David" w:hint="cs"/>
+          <w:rFonts w:ascii="David" w:hAnsi="David" w:cs="David"/>
+          <w:b/>
+          <w:bCs/>
+          <w:sz w:val="36"/>
+          <w:szCs w:val="36"/>
+          <w:u w:val="single"/>
+          <w:rtl/>
+        </w:rPr>
+      </w:pPr>
+    </w:p>
+    <w:p>
+      <w:pPr>
+        <w:bidi/>
+        <w:spacing w:line="360" w:lineRule="auto"/>
+        <w:rPr>
+          <w:rFonts w:ascii="David" w:hAnsi="David" w:cs="David"/>
           <w:b/>
           <w:bCs/>
           <w:sz w:val="36"/>
@@ -1054,7 +1318,7 @@
               <wp:posOffset>-576580</wp:posOffset>
             </wp:positionH>
             <wp:positionV relativeFrom="paragraph">
-              <wp:posOffset>422275</wp:posOffset>
+              <wp:posOffset>479425</wp:posOffset>
             </wp:positionV>
             <wp:extent cx="6558280" cy="4800600"/>
             <wp:effectExtent l="0" t="0" r="0" b="0"/>
@@ -1071,7 +1335,7 @@
                     <pic:cNvPicPr/>
                   </pic:nvPicPr>
                   <pic:blipFill>
-                    <a:blip r:embed="rId5">
+                    <a:blip r:embed="rId8">
                       <a:extLst>
                         <a:ext uri="{28A0092B-C50C-407E-A947-70E740481C1C}">
                           <a14:useLocalDpi xmlns:a14="http://schemas.microsoft.com/office/drawing/2010/main" val="0"/>
@@ -1122,18 +1386,33 @@
         <w:spacing w:line="360" w:lineRule="auto"/>
         <w:rPr>
           <w:rFonts w:ascii="David" w:hAnsi="David" w:cs="David"/>
-          <w:sz w:val="32"/>
-          <w:szCs w:val="32"/>
-          <w:rtl/>
-        </w:rPr>
-      </w:pPr>
-    </w:p>
-    <w:p>
-      <w:pPr>
-        <w:bidi/>
-        <w:spacing w:line="360" w:lineRule="auto"/>
-        <w:rPr>
-          <w:rFonts w:ascii="David" w:hAnsi="David" w:cs="David" w:hint="cs"/>
+          <w:b/>
+          <w:bCs/>
+          <w:sz w:val="36"/>
+          <w:szCs w:val="36"/>
+          <w:u w:val="single"/>
+          <w:rtl/>
+        </w:rPr>
+      </w:pPr>
+    </w:p>
+    <w:p>
+      <w:pPr>
+        <w:bidi/>
+        <w:spacing w:line="360" w:lineRule="auto"/>
+        <w:rPr>
+          <w:rFonts w:ascii="David" w:hAnsi="David" w:cs="David"/>
+          <w:sz w:val="32"/>
+          <w:szCs w:val="32"/>
+          <w:rtl/>
+        </w:rPr>
+      </w:pPr>
+    </w:p>
+    <w:p>
+      <w:pPr>
+        <w:bidi/>
+        <w:spacing w:line="360" w:lineRule="auto"/>
+        <w:rPr>
+          <w:rFonts w:ascii="David" w:hAnsi="David" w:cs="David"/>
           <w:sz w:val="32"/>
           <w:szCs w:val="32"/>
           <w:rtl/>
@@ -1239,7 +1518,7 @@
                     <pic:cNvPicPr/>
                   </pic:nvPicPr>
                   <pic:blipFill>
-                    <a:blip r:embed="rId6">
+                    <a:blip r:embed="rId9">
                       <a:extLst>
                         <a:ext uri="{28A0092B-C50C-407E-A947-70E740481C1C}">
                           <a14:useLocalDpi xmlns:a14="http://schemas.microsoft.com/office/drawing/2010/main" val="0"/>

</xml_diff>